<commit_message>
nem 16 hanem 26
</commit_message>
<xml_diff>
--- a/Document/KekszShop_specifikacio.docx
+++ b/Document/KekszShop_specifikacio.docx
@@ -1,21 +1,21 @@
 
 <file path=word/document.xml><?xml version="1.0" encoding="utf-8"?>
-<w:document xmlns:wpc="http://schemas.microsoft.com/office/word/2010/wordprocessingCanvas" xmlns:mc="http://schemas.openxmlformats.org/markup-compatibility/2006" xmlns:o="urn:schemas-microsoft-com:office:office" xmlns:r="http://schemas.openxmlformats.org/officeDocument/2006/relationships" xmlns:m="http://schemas.openxmlformats.org/officeDocument/2006/math" xmlns:v="urn:schemas-microsoft-com:vml" xmlns:wp14="http://schemas.microsoft.com/office/word/2010/wordprocessingDrawing" xmlns:wp="http://schemas.openxmlformats.org/drawingml/2006/wordprocessingDrawing" xmlns:w10="urn:schemas-microsoft-com:office:word" xmlns:w="http://schemas.openxmlformats.org/wordprocessingml/2006/main" xmlns:w14="http://schemas.microsoft.com/office/word/2010/wordml" xmlns:w15="http://schemas.microsoft.com/office/word/2012/wordml" xmlns:wpg="http://schemas.microsoft.com/office/word/2010/wordprocessingGroup" xmlns:wpi="http://schemas.microsoft.com/office/word/2010/wordprocessingInk" xmlns:wne="http://schemas.microsoft.com/office/word/2006/wordml" xmlns:wps="http://schemas.microsoft.com/office/word/2010/wordprocessingShape" xmlns:w16se="http://schemas.microsoft.com/office/word/2015/wordml/symex" xmlns:w16cid="http://schemas.microsoft.com/office/word/2016/wordml/cid" xmlns:w16="http://schemas.microsoft.com/office/word/2018/wordml" xmlns:w16cex="http://schemas.microsoft.com/office/word/2018/wordml/cex" xmlns:w16sdtdh="http://schemas.microsoft.com/office/word/2020/wordml/sdtdatahash" xmlns:w16sdtfl="http://schemas.microsoft.com/office/word/2024/wordml/sdtformatlock" mc:Ignorable="w14 w15 wp14 w16se w16cid w16 w16cex w16sdtdh w16sdtfl">
+<w:document xmlns:wpc="http://schemas.microsoft.com/office/word/2010/wordprocessingCanvas" xmlns:cx="http://schemas.microsoft.com/office/drawing/2014/chartex" xmlns:cx1="http://schemas.microsoft.com/office/drawing/2015/9/8/chartex" xmlns:cx2="http://schemas.microsoft.com/office/drawing/2015/10/21/chartex" xmlns:cx3="http://schemas.microsoft.com/office/drawing/2016/5/9/chartex" xmlns:cx4="http://schemas.microsoft.com/office/drawing/2016/5/10/chartex" xmlns:cx5="http://schemas.microsoft.com/office/drawing/2016/5/11/chartex" xmlns:cx6="http://schemas.microsoft.com/office/drawing/2016/5/12/chartex" xmlns:cx7="http://schemas.microsoft.com/office/drawing/2016/5/13/chartex" xmlns:cx8="http://schemas.microsoft.com/office/drawing/2016/5/14/chartex" xmlns:mc="http://schemas.openxmlformats.org/markup-compatibility/2006" xmlns:aink="http://schemas.microsoft.com/office/drawing/2016/ink" xmlns:am3d="http://schemas.microsoft.com/office/drawing/2017/model3d" xmlns:o="urn:schemas-microsoft-com:office:office" xmlns:r="http://schemas.openxmlformats.org/officeDocument/2006/relationships" xmlns:m="http://schemas.openxmlformats.org/officeDocument/2006/math" xmlns:v="urn:schemas-microsoft-com:vml" xmlns:wp14="http://schemas.microsoft.com/office/word/2010/wordprocessingDrawing" xmlns:wp="http://schemas.openxmlformats.org/drawingml/2006/wordprocessingDrawing" xmlns:w10="urn:schemas-microsoft-com:office:word" xmlns:w="http://schemas.openxmlformats.org/wordprocessingml/2006/main" xmlns:w14="http://schemas.microsoft.com/office/word/2010/wordml" xmlns:w15="http://schemas.microsoft.com/office/word/2012/wordml" xmlns:w16cid="http://schemas.microsoft.com/office/word/2016/wordml/cid" xmlns:w16se="http://schemas.microsoft.com/office/word/2015/wordml/symex" xmlns:wpg="http://schemas.microsoft.com/office/word/2010/wordprocessingGroup" xmlns:wpi="http://schemas.microsoft.com/office/word/2010/wordprocessingInk" xmlns:wne="http://schemas.microsoft.com/office/word/2006/wordml" xmlns:wps="http://schemas.microsoft.com/office/word/2010/wordprocessingShape" mc:Ignorable="w14 w15 w16se w16cid wp14">
   <w:body>
-    <w:p xmlns:wp14="http://schemas.microsoft.com/office/word/2010/wordml" wp14:paraId="29B63463" wp14:textId="703151A5">
+    <w:p>
       <w:pPr>
         <w:jc w:val="center"/>
         <w:rPr>
-          <w:b w:val="1"/>
-          <w:bCs w:val="1"/>
+          <w:b/>
+          <w:bCs/>
           <w:sz w:val="44"/>
           <w:szCs w:val="44"/>
         </w:rPr>
       </w:pPr>
       <w:r>
         <w:rPr>
-          <w:b w:val="1"/>
-          <w:bCs w:val="1"/>
+          <w:b/>
+          <w:bCs/>
           <w:sz w:val="44"/>
           <w:szCs w:val="44"/>
         </w:rPr>
@@ -26,16 +26,16 @@
       <w:pPr>
         <w:jc w:val="center"/>
         <w:rPr>
-          <w:b w:val="1"/>
-          <w:bCs w:val="1"/>
+          <w:b/>
+          <w:bCs/>
           <w:sz w:val="32"/>
           <w:szCs w:val="32"/>
         </w:rPr>
       </w:pPr>
       <w:r>
         <w:rPr>
-          <w:b w:val="1"/>
-          <w:bCs w:val="1"/>
+          <w:b/>
+          <w:bCs/>
           <w:sz w:val="32"/>
           <w:szCs w:val="32"/>
         </w:rPr>
@@ -43,599 +43,259 @@
       </w:r>
     </w:p>
     <w:p>
-      <w:pPr>
-        <w:jc w:val="left"/>
-      </w:pPr>
-      <w:r>
-        <w:rPr>
-          <w:b w:val="1"/>
-          <w:bCs w:val="1"/>
+      <w:r>
+        <w:rPr>
+          <w:b/>
+          <w:bCs/>
         </w:rPr>
         <w:t xml:space="preserve">Csapattagok: </w:t>
       </w:r>
       <w:r>
-        <w:rPr/>
         <w:t>Tóth Kornél, Rimóczi Gergő</w:t>
       </w:r>
     </w:p>
     <w:p/>
     <w:p>
       <w:pPr>
-        <w:pStyle w:val="ListParagraph"/>
+        <w:pStyle w:val="Listaszerbekezds"/>
         <w:numPr>
           <w:ilvl w:val="0"/>
           <w:numId w:val="1"/>
         </w:numPr>
-        <w:spacing w:before="0" w:beforeAutospacing="off" w:after="0" w:afterAutospacing="off"/>
-        <w:rPr>
-          <w:rFonts w:ascii="Aptos" w:hAnsi="Aptos" w:eastAsia="Aptos" w:cs="Aptos"/>
-          <w:noProof w:val="0"/>
-          <w:sz w:val="24"/>
-          <w:szCs w:val="24"/>
-          <w:lang w:val="hu-HU"/>
-        </w:rPr>
-      </w:pPr>
-      <w:r>
-        <w:rPr>
-          <w:rFonts w:ascii="Aptos" w:hAnsi="Aptos" w:eastAsia="Aptos" w:cs="Aptos"/>
-          <w:noProof w:val="0"/>
-          <w:sz w:val="24"/>
-          <w:szCs w:val="24"/>
-          <w:lang w:val="hu-HU"/>
+        <w:spacing w:after="0"/>
+        <w:rPr>
+          <w:rFonts w:ascii="Aptos" w:eastAsia="Aptos" w:hAnsi="Aptos" w:cs="Aptos"/>
+        </w:rPr>
+      </w:pPr>
+      <w:r>
+        <w:rPr>
+          <w:rFonts w:ascii="Aptos" w:eastAsia="Aptos" w:hAnsi="Aptos" w:cs="Aptos"/>
         </w:rPr>
         <w:t>A mi projektünk egy édességbolt felnőtteknek.</w:t>
       </w:r>
     </w:p>
     <w:p>
       <w:pPr>
-        <w:pStyle w:val="ListParagraph"/>
+        <w:pStyle w:val="Listaszerbekezds"/>
         <w:numPr>
           <w:ilvl w:val="0"/>
           <w:numId w:val="1"/>
         </w:numPr>
-        <w:spacing w:before="0" w:beforeAutospacing="off" w:after="0" w:afterAutospacing="off"/>
-        <w:rPr>
-          <w:rFonts w:ascii="Aptos" w:hAnsi="Aptos" w:eastAsia="Aptos" w:cs="Aptos"/>
-          <w:noProof w:val="0"/>
-          <w:sz w:val="24"/>
-          <w:szCs w:val="24"/>
-          <w:lang w:val="hu-HU"/>
-        </w:rPr>
-      </w:pPr>
-      <w:r>
-        <w:rPr>
-          <w:rFonts w:ascii="Aptos" w:hAnsi="Aptos" w:eastAsia="Aptos" w:cs="Aptos"/>
-          <w:noProof w:val="0"/>
-          <w:sz w:val="24"/>
-          <w:szCs w:val="24"/>
-          <w:lang w:val="hu-HU"/>
+        <w:spacing w:after="0"/>
+        <w:rPr>
+          <w:rFonts w:ascii="Aptos" w:eastAsia="Aptos" w:hAnsi="Aptos" w:cs="Aptos"/>
+        </w:rPr>
+      </w:pPr>
+      <w:r>
+        <w:rPr>
+          <w:rFonts w:ascii="Aptos" w:eastAsia="Aptos" w:hAnsi="Aptos" w:cs="Aptos"/>
         </w:rPr>
         <w:t xml:space="preserve">A programmegnyitásakor a konzolon egy cím lesz és kategóriák </w:t>
       </w:r>
-      <w:r>
-        <w:rPr>
-          <w:rFonts w:ascii="Aptos" w:hAnsi="Aptos" w:eastAsia="Aptos" w:cs="Aptos"/>
-          <w:noProof w:val="0"/>
-          <w:sz w:val="24"/>
-          <w:szCs w:val="24"/>
-          <w:lang w:val="hu-HU"/>
+      <w:proofErr w:type="gramStart"/>
+      <w:r>
+        <w:rPr>
+          <w:rFonts w:ascii="Aptos" w:eastAsia="Aptos" w:hAnsi="Aptos" w:cs="Aptos"/>
         </w:rPr>
         <w:t>sorban</w:t>
       </w:r>
-      <w:r>
-        <w:rPr>
-          <w:rFonts w:ascii="Aptos" w:hAnsi="Aptos" w:eastAsia="Aptos" w:cs="Aptos"/>
-          <w:noProof w:val="0"/>
-          <w:sz w:val="24"/>
-          <w:szCs w:val="24"/>
-          <w:lang w:val="hu-HU"/>
-        </w:rPr>
-        <w:t xml:space="preserve"> ahol majd belehet írni a kiválasztandó </w:t>
-      </w:r>
-      <w:r>
-        <w:rPr>
-          <w:rFonts w:ascii="Aptos" w:hAnsi="Aptos" w:eastAsia="Aptos" w:cs="Aptos"/>
-          <w:noProof w:val="0"/>
-          <w:sz w:val="24"/>
-          <w:szCs w:val="24"/>
-          <w:lang w:val="hu-HU"/>
-        </w:rPr>
-        <w:t>kategiát</w:t>
-      </w:r>
-      <w:r>
-        <w:rPr>
-          <w:rFonts w:ascii="Aptos" w:hAnsi="Aptos" w:eastAsia="Aptos" w:cs="Aptos"/>
-          <w:noProof w:val="0"/>
-          <w:sz w:val="24"/>
-          <w:szCs w:val="24"/>
-          <w:lang w:val="hu-HU"/>
-        </w:rPr>
-        <w:t xml:space="preserve"> aztán azt nyitja meg</w:t>
-      </w:r>
-      <w:r>
-        <w:rPr>
-          <w:rFonts w:ascii="Aptos" w:hAnsi="Aptos" w:eastAsia="Aptos" w:cs="Aptos"/>
-          <w:noProof w:val="0"/>
-          <w:sz w:val="24"/>
-          <w:szCs w:val="24"/>
-          <w:lang w:val="hu-HU"/>
+      <w:proofErr w:type="gramEnd"/>
+      <w:r>
+        <w:rPr>
+          <w:rFonts w:ascii="Aptos" w:eastAsia="Aptos" w:hAnsi="Aptos" w:cs="Aptos"/>
+        </w:rPr>
+        <w:t xml:space="preserve"> ahol majd belehet írni a kiválasztandó kategiát aztán azt nyitja meg</w:t>
+      </w:r>
+      <w:r>
+        <w:rPr>
+          <w:rFonts w:ascii="Aptos" w:eastAsia="Aptos" w:hAnsi="Aptos" w:cs="Aptos"/>
         </w:rPr>
         <w:t>.</w:t>
       </w:r>
     </w:p>
     <w:p>
       <w:pPr>
-        <w:pStyle w:val="ListParagraph"/>
+        <w:pStyle w:val="Listaszerbekezds"/>
         <w:numPr>
           <w:ilvl w:val="0"/>
           <w:numId w:val="1"/>
         </w:numPr>
-        <w:spacing w:before="0" w:beforeAutospacing="off" w:after="0" w:afterAutospacing="off"/>
-        <w:rPr>
-          <w:rFonts w:ascii="Aptos" w:hAnsi="Aptos" w:eastAsia="Aptos" w:cs="Aptos"/>
-          <w:noProof w:val="0"/>
-          <w:sz w:val="24"/>
-          <w:szCs w:val="24"/>
-          <w:lang w:val="hu-HU"/>
-        </w:rPr>
-      </w:pPr>
-      <w:r>
-        <w:rPr>
-          <w:rFonts w:ascii="Aptos" w:hAnsi="Aptos" w:eastAsia="Aptos" w:cs="Aptos"/>
-          <w:noProof w:val="0"/>
-          <w:sz w:val="24"/>
-          <w:szCs w:val="24"/>
-          <w:lang w:val="hu-HU"/>
+        <w:spacing w:after="0"/>
+        <w:rPr>
+          <w:rFonts w:ascii="Aptos" w:eastAsia="Aptos" w:hAnsi="Aptos" w:cs="Aptos"/>
+        </w:rPr>
+      </w:pPr>
+      <w:r>
+        <w:rPr>
+          <w:rFonts w:ascii="Aptos" w:eastAsia="Aptos" w:hAnsi="Aptos" w:cs="Aptos"/>
         </w:rPr>
         <w:t xml:space="preserve">A kívánt termék nevét beírva annak az adatait írja </w:t>
       </w:r>
-      <w:r>
-        <w:rPr>
-          <w:rFonts w:ascii="Aptos" w:hAnsi="Aptos" w:eastAsia="Aptos" w:cs="Aptos"/>
-          <w:noProof w:val="0"/>
-          <w:sz w:val="24"/>
-          <w:szCs w:val="24"/>
-          <w:lang w:val="hu-HU"/>
+      <w:proofErr w:type="gramStart"/>
+      <w:r>
+        <w:rPr>
+          <w:rFonts w:ascii="Aptos" w:eastAsia="Aptos" w:hAnsi="Aptos" w:cs="Aptos"/>
         </w:rPr>
         <w:t>ki</w:t>
       </w:r>
-      <w:r>
-        <w:rPr>
-          <w:rFonts w:ascii="Aptos" w:hAnsi="Aptos" w:eastAsia="Aptos" w:cs="Aptos"/>
-          <w:noProof w:val="0"/>
-          <w:sz w:val="24"/>
-          <w:szCs w:val="24"/>
-          <w:lang w:val="hu-HU"/>
+      <w:proofErr w:type="gramEnd"/>
+      <w:r>
+        <w:rPr>
+          <w:rFonts w:ascii="Aptos" w:eastAsia="Aptos" w:hAnsi="Aptos" w:cs="Aptos"/>
         </w:rPr>
         <w:t xml:space="preserve"> ahol majd belehet tenni a kosárba.</w:t>
       </w:r>
     </w:p>
     <w:p>
       <w:pPr>
-        <w:pStyle w:val="ListParagraph"/>
+        <w:pStyle w:val="Listaszerbekezds"/>
         <w:numPr>
           <w:ilvl w:val="0"/>
           <w:numId w:val="1"/>
         </w:numPr>
-        <w:spacing w:before="0" w:beforeAutospacing="off" w:after="0" w:afterAutospacing="off"/>
-        <w:rPr>
-          <w:rFonts w:ascii="Aptos" w:hAnsi="Aptos" w:eastAsia="Aptos" w:cs="Aptos"/>
-          <w:noProof w:val="0"/>
-          <w:sz w:val="24"/>
-          <w:szCs w:val="24"/>
-          <w:lang w:val="hu-HU"/>
-        </w:rPr>
-      </w:pPr>
-      <w:r>
-        <w:rPr>
-          <w:rFonts w:ascii="Aptos" w:hAnsi="Aptos" w:eastAsia="Aptos" w:cs="Aptos"/>
-          <w:noProof w:val="0"/>
-          <w:sz w:val="24"/>
-          <w:szCs w:val="24"/>
-          <w:lang w:val="hu-HU"/>
-        </w:rPr>
-        <w:t xml:space="preserve">A feladatban felhasznált adatok forrása külső </w:t>
-      </w:r>
-      <w:r>
-        <w:rPr>
-          <w:rFonts w:ascii="Aptos" w:hAnsi="Aptos" w:eastAsia="Aptos" w:cs="Aptos"/>
-          <w:noProof w:val="0"/>
-          <w:sz w:val="24"/>
-          <w:szCs w:val="24"/>
-          <w:lang w:val="hu-HU"/>
-        </w:rPr>
-        <w:t>MySQL</w:t>
-      </w:r>
-      <w:r>
-        <w:rPr>
-          <w:rFonts w:ascii="Aptos" w:hAnsi="Aptos" w:eastAsia="Aptos" w:cs="Aptos"/>
-          <w:noProof w:val="0"/>
-          <w:sz w:val="24"/>
-          <w:szCs w:val="24"/>
-          <w:lang w:val="hu-HU"/>
-        </w:rPr>
-        <w:t xml:space="preserve"> adatbázis lesz. Fájlkezelés FileIO.dll használatával oldjuk meg. Használt adatbázist külön </w:t>
-      </w:r>
-      <w:r>
-        <w:rPr>
-          <w:rFonts w:ascii="Aptos" w:hAnsi="Aptos" w:eastAsia="Aptos" w:cs="Aptos"/>
-          <w:noProof w:val="0"/>
-          <w:sz w:val="24"/>
-          <w:szCs w:val="24"/>
-          <w:lang w:val="hu-HU"/>
-        </w:rPr>
-        <w:t>class</w:t>
-      </w:r>
-      <w:r>
-        <w:rPr>
-          <w:rFonts w:ascii="Aptos" w:hAnsi="Aptos" w:eastAsia="Aptos" w:cs="Aptos"/>
-          <w:noProof w:val="0"/>
-          <w:sz w:val="24"/>
-          <w:szCs w:val="24"/>
-          <w:lang w:val="hu-HU"/>
-        </w:rPr>
-        <w:t xml:space="preserve"> segítségével (kapcsolat ellenőrzés, </w:t>
-      </w:r>
-      <w:r>
-        <w:rPr>
-          <w:rFonts w:ascii="Aptos" w:hAnsi="Aptos" w:eastAsia="Aptos" w:cs="Aptos"/>
-          <w:noProof w:val="0"/>
-          <w:sz w:val="24"/>
-          <w:szCs w:val="24"/>
-          <w:lang w:val="hu-HU"/>
-        </w:rPr>
-        <w:t>select</w:t>
-      </w:r>
-      <w:r>
-        <w:rPr>
-          <w:rFonts w:ascii="Aptos" w:hAnsi="Aptos" w:eastAsia="Aptos" w:cs="Aptos"/>
-          <w:noProof w:val="0"/>
-          <w:sz w:val="24"/>
-          <w:szCs w:val="24"/>
-          <w:lang w:val="hu-HU"/>
-        </w:rPr>
-        <w:t xml:space="preserve"> és </w:t>
-      </w:r>
-      <w:r>
-        <w:rPr>
-          <w:rFonts w:ascii="Aptos" w:hAnsi="Aptos" w:eastAsia="Aptos" w:cs="Aptos"/>
-          <w:noProof w:val="0"/>
-          <w:sz w:val="24"/>
-          <w:szCs w:val="24"/>
-          <w:lang w:val="hu-HU"/>
-        </w:rPr>
-        <w:t>delete</w:t>
-      </w:r>
-      <w:r>
-        <w:rPr>
-          <w:rFonts w:ascii="Aptos" w:hAnsi="Aptos" w:eastAsia="Aptos" w:cs="Aptos"/>
-          <w:noProof w:val="0"/>
-          <w:sz w:val="24"/>
-          <w:szCs w:val="24"/>
-          <w:lang w:val="hu-HU"/>
-        </w:rPr>
-        <w:t xml:space="preserve"> metódusok)</w:t>
+        <w:spacing w:after="0"/>
+        <w:rPr>
+          <w:rFonts w:ascii="Aptos" w:eastAsia="Aptos" w:hAnsi="Aptos" w:cs="Aptos"/>
+        </w:rPr>
+      </w:pPr>
+      <w:r>
+        <w:rPr>
+          <w:rFonts w:ascii="Aptos" w:eastAsia="Aptos" w:hAnsi="Aptos" w:cs="Aptos"/>
+        </w:rPr>
+        <w:t>A feladatban felhasznált adatok forrása külső MySQL adatbázis lesz. Fájlkezelés FileIO.dll használatával oldjuk meg. Használt adatbázist külön class segítségével (kapcsolat ellenőrzés, select és delete metódusok)</w:t>
       </w:r>
     </w:p>
     <w:p>
       <w:pPr>
-        <w:pStyle w:val="ListParagraph"/>
+        <w:pStyle w:val="Listaszerbekezds"/>
         <w:numPr>
           <w:ilvl w:val="0"/>
           <w:numId w:val="1"/>
         </w:numPr>
-        <w:spacing w:before="0" w:beforeAutospacing="off" w:after="0" w:afterAutospacing="off"/>
-        <w:rPr>
-          <w:rFonts w:ascii="Aptos" w:hAnsi="Aptos" w:eastAsia="Aptos" w:cs="Aptos"/>
-          <w:noProof w:val="0"/>
-          <w:sz w:val="24"/>
-          <w:szCs w:val="24"/>
-          <w:lang w:val="hu-HU"/>
-        </w:rPr>
-      </w:pPr>
-      <w:r>
-        <w:rPr>
-          <w:rFonts w:ascii="Aptos" w:hAnsi="Aptos" w:eastAsia="Aptos" w:cs="Aptos"/>
-          <w:noProof w:val="0"/>
-          <w:sz w:val="24"/>
-          <w:szCs w:val="24"/>
-          <w:lang w:val="hu-HU"/>
-        </w:rPr>
-        <w:t xml:space="preserve">A menteni kívánt adatok </w:t>
-      </w:r>
-      <w:r>
-        <w:rPr>
-          <w:rFonts w:ascii="Aptos" w:hAnsi="Aptos" w:eastAsia="Aptos" w:cs="Aptos"/>
-          <w:noProof w:val="0"/>
-          <w:sz w:val="24"/>
-          <w:szCs w:val="24"/>
-          <w:lang w:val="hu-HU"/>
-        </w:rPr>
-        <w:t>cvs</w:t>
-      </w:r>
-      <w:r>
-        <w:rPr>
-          <w:rFonts w:ascii="Aptos" w:hAnsi="Aptos" w:eastAsia="Aptos" w:cs="Aptos"/>
-          <w:noProof w:val="0"/>
-          <w:sz w:val="24"/>
-          <w:szCs w:val="24"/>
-          <w:lang w:val="hu-HU"/>
-        </w:rPr>
-        <w:t xml:space="preserve"> </w:t>
-      </w:r>
-      <w:r>
-        <w:rPr>
-          <w:rFonts w:ascii="Aptos" w:hAnsi="Aptos" w:eastAsia="Aptos" w:cs="Aptos"/>
-          <w:noProof w:val="0"/>
-          <w:sz w:val="24"/>
-          <w:szCs w:val="24"/>
-          <w:lang w:val="hu-HU"/>
-        </w:rPr>
-        <w:t>fáljba</w:t>
-      </w:r>
-      <w:r>
-        <w:rPr>
-          <w:rFonts w:ascii="Aptos" w:hAnsi="Aptos" w:eastAsia="Aptos" w:cs="Aptos"/>
-          <w:noProof w:val="0"/>
-          <w:sz w:val="24"/>
-          <w:szCs w:val="24"/>
-          <w:lang w:val="hu-HU"/>
-        </w:rPr>
-        <w:t xml:space="preserve"> lesznek.</w:t>
+        <w:spacing w:after="0"/>
+        <w:rPr>
+          <w:rFonts w:ascii="Aptos" w:eastAsia="Aptos" w:hAnsi="Aptos" w:cs="Aptos"/>
+        </w:rPr>
+      </w:pPr>
+      <w:r>
+        <w:rPr>
+          <w:rFonts w:ascii="Aptos" w:eastAsia="Aptos" w:hAnsi="Aptos" w:cs="Aptos"/>
+        </w:rPr>
+        <w:t>A menteni kívánt adatok cvs fáljba lesznek.</w:t>
       </w:r>
     </w:p>
     <w:p>
       <w:pPr>
-        <w:pStyle w:val="ListParagraph"/>
+        <w:pStyle w:val="Listaszerbekezds"/>
         <w:numPr>
           <w:ilvl w:val="0"/>
           <w:numId w:val="1"/>
         </w:numPr>
-        <w:spacing w:before="0" w:beforeAutospacing="off" w:after="0" w:afterAutospacing="off"/>
-        <w:rPr>
-          <w:rFonts w:ascii="Aptos" w:hAnsi="Aptos" w:eastAsia="Aptos" w:cs="Aptos"/>
-          <w:noProof w:val="0"/>
-          <w:sz w:val="24"/>
-          <w:szCs w:val="24"/>
-          <w:lang w:val="hu-HU"/>
-        </w:rPr>
-      </w:pPr>
-      <w:r>
-        <w:rPr>
-          <w:rFonts w:ascii="Aptos" w:hAnsi="Aptos" w:eastAsia="Aptos" w:cs="Aptos"/>
-          <w:noProof w:val="0"/>
-          <w:sz w:val="24"/>
-          <w:szCs w:val="24"/>
-          <w:lang w:val="hu-HU"/>
-        </w:rPr>
-        <w:t xml:space="preserve">A projekt </w:t>
-      </w:r>
-      <w:r>
-        <w:rPr>
-          <w:rFonts w:ascii="Aptos" w:hAnsi="Aptos" w:eastAsia="Aptos" w:cs="Aptos"/>
-          <w:noProof w:val="0"/>
-          <w:sz w:val="24"/>
-          <w:szCs w:val="24"/>
-          <w:lang w:val="hu-HU"/>
-        </w:rPr>
-        <w:t>githubra</w:t>
-      </w:r>
-      <w:r>
-        <w:rPr>
-          <w:rFonts w:ascii="Aptos" w:hAnsi="Aptos" w:eastAsia="Aptos" w:cs="Aptos"/>
-          <w:noProof w:val="0"/>
-          <w:sz w:val="24"/>
-          <w:szCs w:val="24"/>
-          <w:lang w:val="hu-HU"/>
-        </w:rPr>
-        <w:t xml:space="preserve"> kerü</w:t>
-      </w:r>
-      <w:r>
-        <w:rPr>
-          <w:rFonts w:ascii="Aptos" w:hAnsi="Aptos" w:eastAsia="Aptos" w:cs="Aptos"/>
-          <w:noProof w:val="0"/>
-          <w:sz w:val="24"/>
-          <w:szCs w:val="24"/>
-          <w:lang w:val="hu-HU"/>
+        <w:spacing w:after="0"/>
+        <w:rPr>
+          <w:rFonts w:ascii="Aptos" w:eastAsia="Aptos" w:hAnsi="Aptos" w:cs="Aptos"/>
+        </w:rPr>
+      </w:pPr>
+      <w:r>
+        <w:rPr>
+          <w:rFonts w:ascii="Aptos" w:eastAsia="Aptos" w:hAnsi="Aptos" w:cs="Aptos"/>
+        </w:rPr>
+        <w:t>A projekt githubra kerü</w:t>
+      </w:r>
+      <w:r>
+        <w:rPr>
+          <w:rFonts w:ascii="Aptos" w:eastAsia="Aptos" w:hAnsi="Aptos" w:cs="Aptos"/>
         </w:rPr>
         <w:t>l</w:t>
       </w:r>
       <w:r>
         <w:rPr>
-          <w:rFonts w:ascii="Aptos" w:hAnsi="Aptos" w:eastAsia="Aptos" w:cs="Aptos"/>
-          <w:noProof w:val="0"/>
-          <w:sz w:val="24"/>
-          <w:szCs w:val="24"/>
-          <w:lang w:val="hu-HU"/>
-        </w:rPr>
-        <w:t xml:space="preserve"> fel és minden óra végén az aznapi munk</w:t>
-      </w:r>
-      <w:r>
-        <w:rPr>
-          <w:rFonts w:ascii="Aptos" w:hAnsi="Aptos" w:eastAsia="Aptos" w:cs="Aptos"/>
-          <w:noProof w:val="0"/>
-          <w:sz w:val="24"/>
-          <w:szCs w:val="24"/>
-          <w:lang w:val="hu-HU"/>
+          <w:rFonts w:ascii="Aptos" w:eastAsia="Aptos" w:hAnsi="Aptos" w:cs="Aptos"/>
+        </w:rPr>
+        <w:t xml:space="preserve"> fel és minden óra végén az aznapi </w:t>
+      </w:r>
+      <w:proofErr w:type="gramStart"/>
+      <w:r>
+        <w:rPr>
+          <w:rFonts w:ascii="Aptos" w:eastAsia="Aptos" w:hAnsi="Aptos" w:cs="Aptos"/>
+        </w:rPr>
+        <w:t>munk</w:t>
+      </w:r>
+      <w:r>
+        <w:rPr>
+          <w:rFonts w:ascii="Aptos" w:eastAsia="Aptos" w:hAnsi="Aptos" w:cs="Aptos"/>
         </w:rPr>
         <w:t xml:space="preserve">át </w:t>
       </w:r>
       <w:r>
         <w:rPr>
-          <w:rFonts w:ascii="Aptos" w:hAnsi="Aptos" w:eastAsia="Aptos" w:cs="Aptos"/>
-          <w:noProof w:val="0"/>
-          <w:sz w:val="24"/>
-          <w:szCs w:val="24"/>
-          <w:lang w:val="hu-HU"/>
-        </w:rPr>
-        <w:t xml:space="preserve"> </w:t>
-      </w:r>
-      <w:r>
-        <w:rPr>
-          <w:rFonts w:ascii="Aptos" w:hAnsi="Aptos" w:eastAsia="Aptos" w:cs="Aptos"/>
-          <w:noProof w:val="0"/>
-          <w:sz w:val="24"/>
-          <w:szCs w:val="24"/>
-          <w:lang w:val="hu-HU"/>
-        </w:rPr>
-        <w:t>commit</w:t>
-      </w:r>
-      <w:r>
-        <w:rPr>
-          <w:rFonts w:ascii="Aptos" w:hAnsi="Aptos" w:eastAsia="Aptos" w:cs="Aptos"/>
-          <w:noProof w:val="0"/>
-          <w:sz w:val="24"/>
-          <w:szCs w:val="24"/>
-          <w:lang w:val="hu-HU"/>
+          <w:rFonts w:ascii="Aptos" w:eastAsia="Aptos" w:hAnsi="Aptos" w:cs="Aptos"/>
+        </w:rPr>
+        <w:t xml:space="preserve"> commit</w:t>
+      </w:r>
+      <w:r>
+        <w:rPr>
+          <w:rFonts w:ascii="Aptos" w:eastAsia="Aptos" w:hAnsi="Aptos" w:cs="Aptos"/>
         </w:rPr>
         <w:t>oljuk</w:t>
       </w:r>
-      <w:r>
-        <w:rPr>
-          <w:rFonts w:ascii="Aptos" w:hAnsi="Aptos" w:eastAsia="Aptos" w:cs="Aptos"/>
-          <w:noProof w:val="0"/>
-          <w:sz w:val="24"/>
-          <w:szCs w:val="24"/>
-          <w:lang w:val="hu-HU"/>
+      <w:proofErr w:type="gramEnd"/>
+      <w:r>
+        <w:rPr>
+          <w:rFonts w:ascii="Aptos" w:eastAsia="Aptos" w:hAnsi="Aptos" w:cs="Aptos"/>
         </w:rPr>
         <w:t>.</w:t>
       </w:r>
     </w:p>
     <w:p>
       <w:pPr>
-        <w:pStyle w:val="ListParagraph"/>
+        <w:pStyle w:val="Listaszerbekezds"/>
         <w:numPr>
           <w:ilvl w:val="0"/>
           <w:numId w:val="1"/>
         </w:numPr>
-        <w:spacing w:before="0" w:beforeAutospacing="off" w:after="0" w:afterAutospacing="off"/>
-        <w:rPr>
-          <w:rFonts w:ascii="Aptos" w:hAnsi="Aptos" w:eastAsia="Aptos" w:cs="Aptos"/>
-          <w:noProof w:val="0"/>
-          <w:sz w:val="24"/>
-          <w:szCs w:val="24"/>
-          <w:lang w:val="hu-HU"/>
-        </w:rPr>
-      </w:pPr>
-      <w:r>
-        <w:rPr>
-          <w:rFonts w:ascii="Aptos" w:hAnsi="Aptos" w:eastAsia="Aptos" w:cs="Aptos"/>
-          <w:noProof w:val="0"/>
-          <w:sz w:val="24"/>
-          <w:szCs w:val="24"/>
-          <w:lang w:val="hu-HU"/>
+        <w:spacing w:after="0"/>
+        <w:rPr>
+          <w:rFonts w:ascii="Aptos" w:eastAsia="Aptos" w:hAnsi="Aptos" w:cs="Aptos"/>
+        </w:rPr>
+      </w:pPr>
+      <w:r>
+        <w:rPr>
+          <w:rFonts w:ascii="Aptos" w:eastAsia="Aptos" w:hAnsi="Aptos" w:cs="Aptos"/>
         </w:rPr>
         <w:t>Az adatbázis mentés és a külső beolvasott fájl is</w:t>
       </w:r>
       <w:r>
         <w:rPr>
-          <w:rFonts w:ascii="Aptos" w:hAnsi="Aptos" w:eastAsia="Aptos" w:cs="Aptos"/>
-          <w:noProof w:val="0"/>
-          <w:sz w:val="24"/>
-          <w:szCs w:val="24"/>
-          <w:lang w:val="hu-HU"/>
+          <w:rFonts w:ascii="Aptos" w:eastAsia="Aptos" w:hAnsi="Aptos" w:cs="Aptos"/>
         </w:rPr>
         <w:t xml:space="preserve"> </w:t>
       </w:r>
-      <w:r>
-        <w:rPr>
-          <w:rFonts w:ascii="Aptos" w:hAnsi="Aptos" w:eastAsia="Aptos" w:cs="Aptos"/>
-          <w:noProof w:val="0"/>
-          <w:sz w:val="24"/>
-          <w:szCs w:val="24"/>
-          <w:lang w:val="hu-HU"/>
+      <w:proofErr w:type="gramStart"/>
+      <w:r>
+        <w:rPr>
+          <w:rFonts w:ascii="Aptos" w:eastAsia="Aptos" w:hAnsi="Aptos" w:cs="Aptos"/>
         </w:rPr>
         <w:t>be</w:t>
       </w:r>
       <w:r>
         <w:rPr>
-          <w:rFonts w:ascii="Aptos" w:hAnsi="Aptos" w:eastAsia="Aptos" w:cs="Aptos"/>
-          <w:noProof w:val="0"/>
-          <w:sz w:val="24"/>
-          <w:szCs w:val="24"/>
-          <w:lang w:val="hu-HU"/>
+          <w:rFonts w:ascii="Aptos" w:eastAsia="Aptos" w:hAnsi="Aptos" w:cs="Aptos"/>
         </w:rPr>
         <w:t xml:space="preserve"> kerül</w:t>
       </w:r>
-      <w:r>
-        <w:rPr>
-          <w:rFonts w:ascii="Aptos" w:hAnsi="Aptos" w:eastAsia="Aptos" w:cs="Aptos"/>
-          <w:noProof w:val="0"/>
-          <w:sz w:val="24"/>
-          <w:szCs w:val="24"/>
-          <w:lang w:val="hu-HU"/>
-        </w:rPr>
-        <w:t xml:space="preserve"> a </w:t>
-      </w:r>
-      <w:r>
-        <w:rPr>
-          <w:rFonts w:ascii="Aptos" w:hAnsi="Aptos" w:eastAsia="Aptos" w:cs="Aptos"/>
-          <w:noProof w:val="0"/>
-          <w:sz w:val="24"/>
-          <w:szCs w:val="24"/>
-          <w:lang w:val="hu-HU"/>
-        </w:rPr>
-        <w:t>github</w:t>
-      </w:r>
-      <w:r>
-        <w:rPr>
-          <w:rFonts w:ascii="Aptos" w:hAnsi="Aptos" w:eastAsia="Aptos" w:cs="Aptos"/>
-          <w:noProof w:val="0"/>
-          <w:sz w:val="24"/>
-          <w:szCs w:val="24"/>
-          <w:lang w:val="hu-HU"/>
-        </w:rPr>
-        <w:t xml:space="preserve"> </w:t>
-      </w:r>
-      <w:r>
-        <w:rPr>
-          <w:rFonts w:ascii="Aptos" w:hAnsi="Aptos" w:eastAsia="Aptos" w:cs="Aptos"/>
-          <w:noProof w:val="0"/>
-          <w:sz w:val="24"/>
-          <w:szCs w:val="24"/>
-          <w:lang w:val="hu-HU"/>
-        </w:rPr>
-        <w:t>repo-ba</w:t>
-      </w:r>
-      <w:r>
-        <w:rPr>
-          <w:rFonts w:ascii="Aptos" w:hAnsi="Aptos" w:eastAsia="Aptos" w:cs="Aptos"/>
-          <w:noProof w:val="0"/>
-          <w:sz w:val="24"/>
-          <w:szCs w:val="24"/>
-          <w:lang w:val="hu-HU"/>
-        </w:rPr>
-        <w:t xml:space="preserve"> a</w:t>
-      </w:r>
-      <w:r>
-        <w:rPr>
-          <w:rFonts w:ascii="Aptos" w:hAnsi="Aptos" w:eastAsia="Aptos" w:cs="Aptos"/>
-          <w:noProof w:val="0"/>
-          <w:sz w:val="24"/>
-          <w:szCs w:val="24"/>
-          <w:lang w:val="hu-HU"/>
-        </w:rPr>
-        <w:t xml:space="preserve"> létrehozott </w:t>
-      </w:r>
-      <w:r>
-        <w:rPr>
-          <w:rFonts w:ascii="Aptos" w:hAnsi="Aptos" w:eastAsia="Aptos" w:cs="Aptos"/>
-          <w:noProof w:val="0"/>
-          <w:sz w:val="24"/>
-          <w:szCs w:val="24"/>
-          <w:lang w:val="hu-HU"/>
-        </w:rPr>
-        <w:t>Document</w:t>
-      </w:r>
-      <w:r>
-        <w:rPr>
-          <w:rFonts w:ascii="Aptos" w:hAnsi="Aptos" w:eastAsia="Aptos" w:cs="Aptos"/>
-          <w:noProof w:val="0"/>
-          <w:sz w:val="24"/>
-          <w:szCs w:val="24"/>
-          <w:lang w:val="hu-HU"/>
-        </w:rPr>
-        <w:t xml:space="preserve"> mappába.</w:t>
+      <w:proofErr w:type="gramEnd"/>
+      <w:r>
+        <w:rPr>
+          <w:rFonts w:ascii="Aptos" w:eastAsia="Aptos" w:hAnsi="Aptos" w:cs="Aptos"/>
+        </w:rPr>
+        <w:t xml:space="preserve"> a github repo-ba a</w:t>
+      </w:r>
+      <w:r>
+        <w:rPr>
+          <w:rFonts w:ascii="Aptos" w:eastAsia="Aptos" w:hAnsi="Aptos" w:cs="Aptos"/>
+        </w:rPr>
+        <w:t xml:space="preserve"> létrehozott Document mappába.</w:t>
       </w:r>
     </w:p>
     <w:p/>
@@ -644,22 +304,38 @@
     <w:p>
       <w:pPr>
         <w:rPr>
-          <w:i w:val="1"/>
-          <w:iCs w:val="1"/>
-        </w:rPr>
-      </w:pPr>
-      <w:r>
-        <w:rPr>
-          <w:i w:val="1"/>
-          <w:iCs w:val="1"/>
-        </w:rPr>
-        <w:t>2026.01.16</w:t>
+          <w:i/>
+          <w:iCs/>
+        </w:rPr>
+      </w:pPr>
+      <w:r>
+        <w:rPr>
+          <w:i/>
+          <w:iCs/>
+        </w:rPr>
+        <w:t>2026.01.</w:t>
+      </w:r>
+      <w:r>
+        <w:rPr>
+          <w:i/>
+          <w:iCs/>
+        </w:rPr>
+        <w:t>2</w:t>
+      </w:r>
+      <w:bookmarkStart w:id="0" w:name="_GoBack"/>
+      <w:bookmarkEnd w:id="0"/>
+      <w:r>
+        <w:rPr>
+          <w:i/>
+          <w:iCs/>
+        </w:rPr>
+        <w:t>6</w:t>
       </w:r>
     </w:p>
     <w:p/>
     <w:p/>
     <w:sectPr>
-      <w:pgSz w:w="11906" w:h="16838" w:orient="portrait"/>
+      <w:pgSz w:w="11906" w:h="16838"/>
       <w:pgMar w:top="1440" w:right="1440" w:bottom="1440" w:left="1440" w:header="708" w:footer="708" w:gutter="0"/>
       <w:cols w:space="708"/>
       <w:docGrid w:linePitch="360"/>
@@ -669,11 +345,12 @@
 </file>
 
 <file path=word/numbering.xml><?xml version="1.0" encoding="utf-8"?>
-<w:numbering xmlns:w="http://schemas.openxmlformats.org/wordprocessingml/2006/main">
-  <w:abstractNum xmlns:w="http://schemas.openxmlformats.org/wordprocessingml/2006/main" w:abstractNumId="1">
+<w:numbering xmlns:wpc="http://schemas.microsoft.com/office/word/2010/wordprocessingCanvas" xmlns:cx="http://schemas.microsoft.com/office/drawing/2014/chartex" xmlns:cx1="http://schemas.microsoft.com/office/drawing/2015/9/8/chartex" xmlns:cx2="http://schemas.microsoft.com/office/drawing/2015/10/21/chartex" xmlns:cx3="http://schemas.microsoft.com/office/drawing/2016/5/9/chartex" xmlns:cx4="http://schemas.microsoft.com/office/drawing/2016/5/10/chartex" xmlns:cx5="http://schemas.microsoft.com/office/drawing/2016/5/11/chartex" xmlns:cx6="http://schemas.microsoft.com/office/drawing/2016/5/12/chartex" xmlns:cx7="http://schemas.microsoft.com/office/drawing/2016/5/13/chartex" xmlns:cx8="http://schemas.microsoft.com/office/drawing/2016/5/14/chartex" xmlns:mc="http://schemas.openxmlformats.org/markup-compatibility/2006" xmlns:aink="http://schemas.microsoft.com/office/drawing/2016/ink" xmlns:am3d="http://schemas.microsoft.com/office/drawing/2017/model3d" xmlns:o="urn:schemas-microsoft-com:office:office" xmlns:r="http://schemas.openxmlformats.org/officeDocument/2006/relationships" xmlns:m="http://schemas.openxmlformats.org/officeDocument/2006/math" xmlns:v="urn:schemas-microsoft-com:vml" xmlns:wp14="http://schemas.microsoft.com/office/word/2010/wordprocessingDrawing" xmlns:wp="http://schemas.openxmlformats.org/drawingml/2006/wordprocessingDrawing" xmlns:w10="urn:schemas-microsoft-com:office:word" xmlns:w="http://schemas.openxmlformats.org/wordprocessingml/2006/main" xmlns:w14="http://schemas.microsoft.com/office/word/2010/wordml" xmlns:w15="http://schemas.microsoft.com/office/word/2012/wordml" xmlns:w16cid="http://schemas.microsoft.com/office/word/2016/wordml/cid" xmlns:w16se="http://schemas.microsoft.com/office/word/2015/wordml/symex" xmlns:wpg="http://schemas.microsoft.com/office/word/2010/wordprocessingGroup" xmlns:wpi="http://schemas.microsoft.com/office/word/2010/wordprocessingInk" xmlns:wne="http://schemas.microsoft.com/office/word/2006/wordml" xmlns:wps="http://schemas.microsoft.com/office/word/2010/wordprocessingShape" mc:Ignorable="w14 w15 w16se w16cid wp14">
+  <w:abstractNum w:abstractNumId="0" w15:restartNumberingAfterBreak="0">
     <w:nsid w:val="16930348"/>
-    <w:multiLevelType xmlns:w="http://schemas.openxmlformats.org/wordprocessingml/2006/main" w:val="hybridMultilevel"/>
-    <w:lvl xmlns:w="http://schemas.openxmlformats.org/wordprocessingml/2006/main" w:ilvl="0">
+    <w:multiLevelType w:val="hybridMultilevel"/>
+    <w:tmpl w:val="913E9EF6"/>
+    <w:lvl w:ilvl="0" w:tplc="D99CB394">
       <w:start w:val="1"/>
       <w:numFmt w:val="decimal"/>
       <w:lvlText w:val="%1."/>
@@ -682,7 +359,7 @@
         <w:ind w:left="720" w:hanging="360"/>
       </w:pPr>
     </w:lvl>
-    <w:lvl xmlns:w="http://schemas.openxmlformats.org/wordprocessingml/2006/main" w:ilvl="1">
+    <w:lvl w:ilvl="1" w:tplc="B96E580C">
       <w:start w:val="1"/>
       <w:numFmt w:val="lowerLetter"/>
       <w:lvlText w:val="%2."/>
@@ -691,7 +368,7 @@
         <w:ind w:left="1440" w:hanging="360"/>
       </w:pPr>
     </w:lvl>
-    <w:lvl xmlns:w="http://schemas.openxmlformats.org/wordprocessingml/2006/main" w:ilvl="2">
+    <w:lvl w:ilvl="2" w:tplc="5776AA46">
       <w:start w:val="1"/>
       <w:numFmt w:val="lowerRoman"/>
       <w:lvlText w:val="%3."/>
@@ -700,7 +377,7 @@
         <w:ind w:left="2160" w:hanging="180"/>
       </w:pPr>
     </w:lvl>
-    <w:lvl xmlns:w="http://schemas.openxmlformats.org/wordprocessingml/2006/main" w:ilvl="3">
+    <w:lvl w:ilvl="3" w:tplc="BB90FE48">
       <w:start w:val="1"/>
       <w:numFmt w:val="decimal"/>
       <w:lvlText w:val="%4."/>
@@ -709,7 +386,7 @@
         <w:ind w:left="2880" w:hanging="360"/>
       </w:pPr>
     </w:lvl>
-    <w:lvl xmlns:w="http://schemas.openxmlformats.org/wordprocessingml/2006/main" w:ilvl="4">
+    <w:lvl w:ilvl="4" w:tplc="B8AE825C">
       <w:start w:val="1"/>
       <w:numFmt w:val="lowerLetter"/>
       <w:lvlText w:val="%5."/>
@@ -718,7 +395,7 @@
         <w:ind w:left="3600" w:hanging="360"/>
       </w:pPr>
     </w:lvl>
-    <w:lvl xmlns:w="http://schemas.openxmlformats.org/wordprocessingml/2006/main" w:ilvl="5">
+    <w:lvl w:ilvl="5" w:tplc="ACCA5400">
       <w:start w:val="1"/>
       <w:numFmt w:val="lowerRoman"/>
       <w:lvlText w:val="%6."/>
@@ -727,7 +404,7 @@
         <w:ind w:left="4320" w:hanging="180"/>
       </w:pPr>
     </w:lvl>
-    <w:lvl xmlns:w="http://schemas.openxmlformats.org/wordprocessingml/2006/main" w:ilvl="6">
+    <w:lvl w:ilvl="6" w:tplc="1F80C216">
       <w:start w:val="1"/>
       <w:numFmt w:val="decimal"/>
       <w:lvlText w:val="%7."/>
@@ -736,7 +413,7 @@
         <w:ind w:left="5040" w:hanging="360"/>
       </w:pPr>
     </w:lvl>
-    <w:lvl xmlns:w="http://schemas.openxmlformats.org/wordprocessingml/2006/main" w:ilvl="7">
+    <w:lvl w:ilvl="7" w:tplc="5810B41E">
       <w:start w:val="1"/>
       <w:numFmt w:val="lowerLetter"/>
       <w:lvlText w:val="%8."/>
@@ -745,7 +422,7 @@
         <w:ind w:left="5760" w:hanging="360"/>
       </w:pPr>
     </w:lvl>
-    <w:lvl xmlns:w="http://schemas.openxmlformats.org/wordprocessingml/2006/main" w:ilvl="8">
+    <w:lvl w:ilvl="8" w:tplc="6D1E946A">
       <w:start w:val="1"/>
       <w:numFmt w:val="lowerRoman"/>
       <w:lvlText w:val="%9."/>
@@ -756,17 +433,17 @@
     </w:lvl>
   </w:abstractNum>
   <w:num w:numId="1">
-    <w:abstractNumId w:val="1"/>
+    <w:abstractNumId w:val="0"/>
   </w:num>
 </w:numbering>
 </file>
 
 <file path=word/styles.xml><?xml version="1.0" encoding="utf-8"?>
-<w:styles xmlns:wp14="http://schemas.microsoft.com/office/word/2010/wordprocessingDrawing" xmlns:mc="http://schemas.openxmlformats.org/markup-compatibility/2006" xmlns:r="http://schemas.openxmlformats.org/officeDocument/2006/relationships" xmlns:w="http://schemas.openxmlformats.org/wordprocessingml/2006/main" xmlns:w14="http://schemas.microsoft.com/office/word/2010/wordml" xmlns:w15="http://schemas.microsoft.com/office/word/2012/wordml" xmlns:w16se="http://schemas.microsoft.com/office/word/2015/wordml/symex" xmlns:w16cid="http://schemas.microsoft.com/office/word/2016/wordml/cid" xmlns:w16="http://schemas.microsoft.com/office/word/2018/wordml" xmlns:w16cex="http://schemas.microsoft.com/office/word/2018/wordml/cex" xmlns:w16sdtdh="http://schemas.microsoft.com/office/word/2020/wordml/sdtdatahash" xmlns:w16sdtfl="http://schemas.microsoft.com/office/word/2024/wordml/sdtformatlock" mc:Ignorable="w14 w15 wp14 w16se w16cid w16 w16cex w16sdtdh w16sdtfl">
+<w:styles xmlns:mc="http://schemas.openxmlformats.org/markup-compatibility/2006" xmlns:r="http://schemas.openxmlformats.org/officeDocument/2006/relationships" xmlns:w="http://schemas.openxmlformats.org/wordprocessingml/2006/main" xmlns:w14="http://schemas.microsoft.com/office/word/2010/wordml" xmlns:w15="http://schemas.microsoft.com/office/word/2012/wordml" xmlns:w16cid="http://schemas.microsoft.com/office/word/2016/wordml/cid" xmlns:w16se="http://schemas.microsoft.com/office/word/2015/wordml/symex" mc:Ignorable="w14 w15 w16se w16cid">
   <w:docDefaults>
     <w:rPrDefault>
       <w:rPr>
-        <w:rFonts w:asciiTheme="minorHAnsi" w:hAnsiTheme="minorHAnsi" w:eastAsiaTheme="minorHAnsi" w:cstheme="minorBidi"/>
+        <w:rFonts w:asciiTheme="minorHAnsi" w:eastAsiaTheme="minorHAnsi" w:hAnsiTheme="minorHAnsi" w:cstheme="minorBidi"/>
         <w:sz w:val="24"/>
         <w:szCs w:val="24"/>
         <w:lang w:val="hu-HU" w:eastAsia="en-US" w:bidi="ar-SA"/>
@@ -778,17 +455,17 @@
       </w:pPr>
     </w:pPrDefault>
   </w:docDefaults>
-  <w:latentStyles w:defLockedState="0" w:defUIPriority="99" w:defSemiHidden="0" w:defUnhideWhenUsed="0" w:defQFormat="0" w:count="371">
+  <w:latentStyles w:defLockedState="0" w:defUIPriority="99" w:defSemiHidden="0" w:defUnhideWhenUsed="0" w:defQFormat="0" w:count="375">
     <w:lsdException w:name="Normal" w:uiPriority="0" w:qFormat="1"/>
     <w:lsdException w:name="heading 1" w:uiPriority="9" w:qFormat="1"/>
-    <w:lsdException w:name="heading 2" w:uiPriority="9" w:semiHidden="1" w:unhideWhenUsed="1" w:qFormat="1"/>
-    <w:lsdException w:name="heading 3" w:uiPriority="9" w:semiHidden="1" w:unhideWhenUsed="1" w:qFormat="1"/>
-    <w:lsdException w:name="heading 4" w:uiPriority="9" w:semiHidden="1" w:unhideWhenUsed="1" w:qFormat="1"/>
-    <w:lsdException w:name="heading 5" w:uiPriority="9" w:semiHidden="1" w:unhideWhenUsed="1" w:qFormat="1"/>
-    <w:lsdException w:name="heading 6" w:uiPriority="9" w:semiHidden="1" w:unhideWhenUsed="1" w:qFormat="1"/>
-    <w:lsdException w:name="heading 7" w:uiPriority="9" w:semiHidden="1" w:unhideWhenUsed="1" w:qFormat="1"/>
-    <w:lsdException w:name="heading 8" w:uiPriority="9" w:semiHidden="1" w:unhideWhenUsed="1" w:qFormat="1"/>
-    <w:lsdException w:name="heading 9" w:uiPriority="9" w:semiHidden="1" w:unhideWhenUsed="1" w:qFormat="1"/>
+    <w:lsdException w:name="heading 2" w:semiHidden="1" w:uiPriority="9" w:unhideWhenUsed="1" w:qFormat="1"/>
+    <w:lsdException w:name="heading 3" w:semiHidden="1" w:uiPriority="9" w:unhideWhenUsed="1" w:qFormat="1"/>
+    <w:lsdException w:name="heading 4" w:semiHidden="1" w:uiPriority="9" w:unhideWhenUsed="1" w:qFormat="1"/>
+    <w:lsdException w:name="heading 5" w:semiHidden="1" w:uiPriority="9" w:unhideWhenUsed="1" w:qFormat="1"/>
+    <w:lsdException w:name="heading 6" w:semiHidden="1" w:uiPriority="9" w:unhideWhenUsed="1" w:qFormat="1"/>
+    <w:lsdException w:name="heading 7" w:semiHidden="1" w:uiPriority="9" w:unhideWhenUsed="1" w:qFormat="1"/>
+    <w:lsdException w:name="heading 8" w:semiHidden="1" w:uiPriority="9" w:unhideWhenUsed="1" w:qFormat="1"/>
+    <w:lsdException w:name="heading 9" w:semiHidden="1" w:uiPriority="9" w:unhideWhenUsed="1" w:qFormat="1"/>
     <w:lsdException w:name="index 1" w:semiHidden="1" w:unhideWhenUsed="1"/>
     <w:lsdException w:name="index 2" w:semiHidden="1" w:unhideWhenUsed="1"/>
     <w:lsdException w:name="index 3" w:semiHidden="1" w:unhideWhenUsed="1"/>
@@ -798,22 +475,22 @@
     <w:lsdException w:name="index 7" w:semiHidden="1" w:unhideWhenUsed="1"/>
     <w:lsdException w:name="index 8" w:semiHidden="1" w:unhideWhenUsed="1"/>
     <w:lsdException w:name="index 9" w:semiHidden="1" w:unhideWhenUsed="1"/>
-    <w:lsdException w:name="toc 1" w:uiPriority="39" w:semiHidden="1" w:unhideWhenUsed="1"/>
-    <w:lsdException w:name="toc 2" w:uiPriority="39" w:semiHidden="1" w:unhideWhenUsed="1"/>
-    <w:lsdException w:name="toc 3" w:uiPriority="39" w:semiHidden="1" w:unhideWhenUsed="1"/>
-    <w:lsdException w:name="toc 4" w:uiPriority="39" w:semiHidden="1" w:unhideWhenUsed="1"/>
-    <w:lsdException w:name="toc 5" w:uiPriority="39" w:semiHidden="1" w:unhideWhenUsed="1"/>
-    <w:lsdException w:name="toc 6" w:uiPriority="39" w:semiHidden="1" w:unhideWhenUsed="1"/>
-    <w:lsdException w:name="toc 7" w:uiPriority="39" w:semiHidden="1" w:unhideWhenUsed="1"/>
-    <w:lsdException w:name="toc 8" w:uiPriority="39" w:semiHidden="1" w:unhideWhenUsed="1"/>
-    <w:lsdException w:name="toc 9" w:uiPriority="39" w:semiHidden="1" w:unhideWhenUsed="1"/>
+    <w:lsdException w:name="toc 1" w:semiHidden="1" w:uiPriority="39" w:unhideWhenUsed="1"/>
+    <w:lsdException w:name="toc 2" w:semiHidden="1" w:uiPriority="39" w:unhideWhenUsed="1"/>
+    <w:lsdException w:name="toc 3" w:semiHidden="1" w:uiPriority="39" w:unhideWhenUsed="1"/>
+    <w:lsdException w:name="toc 4" w:semiHidden="1" w:uiPriority="39" w:unhideWhenUsed="1"/>
+    <w:lsdException w:name="toc 5" w:semiHidden="1" w:uiPriority="39" w:unhideWhenUsed="1"/>
+    <w:lsdException w:name="toc 6" w:semiHidden="1" w:uiPriority="39" w:unhideWhenUsed="1"/>
+    <w:lsdException w:name="toc 7" w:semiHidden="1" w:uiPriority="39" w:unhideWhenUsed="1"/>
+    <w:lsdException w:name="toc 8" w:semiHidden="1" w:uiPriority="39" w:unhideWhenUsed="1"/>
+    <w:lsdException w:name="toc 9" w:semiHidden="1" w:uiPriority="39" w:unhideWhenUsed="1"/>
     <w:lsdException w:name="Normal Indent" w:semiHidden="1" w:unhideWhenUsed="1"/>
     <w:lsdException w:name="footnote text" w:semiHidden="1" w:unhideWhenUsed="1"/>
     <w:lsdException w:name="annotation text" w:semiHidden="1" w:unhideWhenUsed="1"/>
     <w:lsdException w:name="header" w:semiHidden="1" w:unhideWhenUsed="1"/>
     <w:lsdException w:name="footer" w:semiHidden="1" w:unhideWhenUsed="1"/>
     <w:lsdException w:name="index heading" w:semiHidden="1" w:unhideWhenUsed="1"/>
-    <w:lsdException w:name="caption" w:uiPriority="35" w:semiHidden="1" w:unhideWhenUsed="1" w:qFormat="1"/>
+    <w:lsdException w:name="caption" w:semiHidden="1" w:uiPriority="35" w:unhideWhenUsed="1" w:qFormat="1"/>
     <w:lsdException w:name="table of figures" w:semiHidden="1" w:unhideWhenUsed="1"/>
     <w:lsdException w:name="envelope address" w:semiHidden="1" w:unhideWhenUsed="1"/>
     <w:lsdException w:name="envelope return" w:semiHidden="1" w:unhideWhenUsed="1"/>
@@ -844,7 +521,7 @@
     <w:lsdException w:name="Title" w:uiPriority="10" w:qFormat="1"/>
     <w:lsdException w:name="Closing" w:semiHidden="1" w:unhideWhenUsed="1"/>
     <w:lsdException w:name="Signature" w:semiHidden="1" w:unhideWhenUsed="1"/>
-    <w:lsdException w:name="Default Paragraph Font" w:uiPriority="1" w:semiHidden="1" w:unhideWhenUsed="1"/>
+    <w:lsdException w:name="Default Paragraph Font" w:semiHidden="1" w:uiPriority="1" w:unhideWhenUsed="1"/>
     <w:lsdException w:name="Body Text" w:semiHidden="1" w:unhideWhenUsed="1"/>
     <w:lsdException w:name="Body Text Indent" w:semiHidden="1" w:unhideWhenUsed="1"/>
     <w:lsdException w:name="List Continue" w:semiHidden="1" w:unhideWhenUsed="1"/>
@@ -884,7 +561,6 @@
     <w:lsdException w:name="HTML Sample" w:semiHidden="1" w:unhideWhenUsed="1"/>
     <w:lsdException w:name="HTML Typewriter" w:semiHidden="1" w:unhideWhenUsed="1"/>
     <w:lsdException w:name="HTML Variable" w:semiHidden="1" w:unhideWhenUsed="1"/>
-    <w:lsdException w:name="Normal Table" w:semiHidden="1" w:unhideWhenUsed="1"/>
     <w:lsdException w:name="annotation subject" w:semiHidden="1" w:unhideWhenUsed="1"/>
     <w:lsdException w:name="No List" w:semiHidden="1" w:unhideWhenUsed="1"/>
     <w:lsdException w:name="Outline List 1" w:semiHidden="1" w:unhideWhenUsed="1"/>
@@ -928,10 +604,8 @@
     <w:lsdException w:name="Table Elegant" w:semiHidden="1" w:unhideWhenUsed="1"/>
     <w:lsdException w:name="Table Professional" w:semiHidden="1" w:unhideWhenUsed="1"/>
     <w:lsdException w:name="Table Subtle 1" w:semiHidden="1" w:unhideWhenUsed="1"/>
-    <w:lsdException w:name="Table Subtle 2" w:semiHidden="1" w:unhideWhenUsed="1"/>
     <w:lsdException w:name="Table Web 1" w:semiHidden="1" w:unhideWhenUsed="1"/>
     <w:lsdException w:name="Table Web 2" w:semiHidden="1" w:unhideWhenUsed="1"/>
-    <w:lsdException w:name="Table Web 3" w:semiHidden="1" w:unhideWhenUsed="1"/>
     <w:lsdException w:name="Balloon Text" w:semiHidden="1" w:unhideWhenUsed="1"/>
     <w:lsdException w:name="Table Grid" w:uiPriority="39"/>
     <w:lsdException w:name="Table Theme" w:semiHidden="1" w:unhideWhenUsed="1"/>
@@ -1044,8 +718,8 @@
     <w:lsdException w:name="Subtle Reference" w:uiPriority="31" w:qFormat="1"/>
     <w:lsdException w:name="Intense Reference" w:uiPriority="32" w:qFormat="1"/>
     <w:lsdException w:name="Book Title" w:uiPriority="33" w:qFormat="1"/>
-    <w:lsdException w:name="Bibliography" w:uiPriority="37" w:semiHidden="1" w:unhideWhenUsed="1"/>
-    <w:lsdException w:name="TOC Heading" w:uiPriority="39" w:semiHidden="1" w:unhideWhenUsed="1" w:qFormat="1"/>
+    <w:lsdException w:name="Bibliography" w:semiHidden="1" w:uiPriority="37" w:unhideWhenUsed="1"/>
+    <w:lsdException w:name="TOC Heading" w:semiHidden="1" w:uiPriority="39" w:unhideWhenUsed="1" w:qFormat="1"/>
     <w:lsdException w:name="Plain Table 1" w:uiPriority="41"/>
     <w:lsdException w:name="Plain Table 2" w:uiPriority="42"/>
     <w:lsdException w:name="Plain Table 3" w:uiPriority="43"/>
@@ -1150,18 +824,22 @@
     <w:lsdException w:name="List Table 5 Dark Accent 6" w:uiPriority="50"/>
     <w:lsdException w:name="List Table 6 Colorful Accent 6" w:uiPriority="51"/>
     <w:lsdException w:name="List Table 7 Colorful Accent 6" w:uiPriority="52"/>
+    <w:lsdException w:name="Mention" w:semiHidden="1" w:unhideWhenUsed="1"/>
+    <w:lsdException w:name="Smart Hyperlink" w:semiHidden="1" w:unhideWhenUsed="1"/>
+    <w:lsdException w:name="Hashtag" w:semiHidden="1" w:unhideWhenUsed="1"/>
+    <w:lsdException w:name="Unresolved Mention" w:semiHidden="1" w:unhideWhenUsed="1"/>
   </w:latentStyles>
-  <w:style w:type="paragraph" w:styleId="Normal" w:default="1">
+  <w:style w:type="paragraph" w:default="1" w:styleId="Norml">
     <w:name w:val="Normal"/>
     <w:qFormat/>
   </w:style>
-  <w:style w:type="character" w:styleId="DefaultParagraphFont" w:default="1">
+  <w:style w:type="character" w:default="1" w:styleId="Bekezdsalapbettpusa">
     <w:name w:val="Default Paragraph Font"/>
     <w:uiPriority w:val="1"/>
     <w:semiHidden/>
     <w:unhideWhenUsed/>
   </w:style>
-  <w:style w:type="table" w:styleId="TableNormal" w:default="1">
+  <w:style w:type="table" w:default="1" w:styleId="Normltblzat">
     <w:name w:val="Normal Table"/>
     <w:uiPriority w:val="99"/>
     <w:semiHidden/>
@@ -1176,20 +854,19 @@
       </w:tblCellMar>
     </w:tblPr>
   </w:style>
-  <w:style w:type="numbering" w:styleId="NoList" w:default="1">
+  <w:style w:type="numbering" w:default="1" w:styleId="Nemlista">
     <w:name w:val="No List"/>
     <w:uiPriority w:val="99"/>
     <w:semiHidden/>
     <w:unhideWhenUsed/>
   </w:style>
-  <w:style w:type="paragraph" w:styleId="ListParagraph">
+  <w:style w:type="paragraph" w:styleId="Listaszerbekezds">
+    <w:name w:val="List Paragraph"/>
+    <w:basedOn w:val="Norml"/>
     <w:uiPriority w:val="34"/>
-    <w:name w:val="List Paragraph"/>
-    <w:basedOn w:val="Normal"/>
     <w:qFormat/>
     <w:rsid w:val="15F87CC1"/>
     <w:pPr>
-      <w:spacing/>
       <w:ind w:left="720"/>
       <w:contextualSpacing/>
     </w:pPr>
@@ -1198,7 +875,7 @@
 </file>
 
 <file path=word/theme/theme1.xml><?xml version="1.0" encoding="utf-8"?>
-<a:theme xmlns:thm15="http://schemas.microsoft.com/office/thememl/2012/main" xmlns:a="http://schemas.openxmlformats.org/drawingml/2006/main" name="Office Theme">
+<a:theme xmlns:a="http://schemas.openxmlformats.org/drawingml/2006/main" name="Office Theme">
   <a:themeElements>
     <a:clrScheme name="Office">
       <a:dk1>

</xml_diff>